<commit_message>
Site Web réactif Checkpoint pour agence de voyage / restaurant fictif
</commit_message>
<xml_diff>
--- a/for me.docx
+++ b/for me.docx
@@ -7,6 +7,7 @@
       <w:r>
         <w:rPr>
           <w:rFonts w:cs="Arial"/>
+          <w:noProof/>
           <w:rtl/>
         </w:rPr>
         <w:drawing>
@@ -56,6 +57,7 @@
       <w:r>
         <w:rPr>
           <w:rFonts w:cs="Arial"/>
+          <w:noProof/>
           <w:rtl/>
         </w:rPr>
         <w:lastRenderedPageBreak/>
@@ -811,29 +813,7 @@
           <w:szCs w:val="20"/>
           <w:lang w:val="fr-FR" w:eastAsia="fr-FR"/>
         </w:rPr>
-        <w:t xml:space="preserve"> (min-</w:t>
-      </w:r>
-      <w:proofErr w:type="spellStart"/>
-      <w:r>
-        <w:rPr>
-          <w:rFonts w:ascii="Courier New" w:eastAsia="Times New Roman" w:hAnsi="Courier New" w:cs="Courier New"/>
-          <w:color w:val="DCDCDC"/>
-          <w:sz w:val="20"/>
-          <w:szCs w:val="20"/>
-          <w:lang w:val="fr-FR" w:eastAsia="fr-FR"/>
-        </w:rPr>
-        <w:t>width</w:t>
-      </w:r>
-      <w:proofErr w:type="spellEnd"/>
-      <w:r>
-        <w:rPr>
-          <w:rFonts w:ascii="Courier New" w:eastAsia="Times New Roman" w:hAnsi="Courier New" w:cs="Courier New"/>
-          <w:color w:val="DCDCDC"/>
-          <w:sz w:val="20"/>
-          <w:szCs w:val="20"/>
-          <w:lang w:val="fr-FR" w:eastAsia="fr-FR"/>
-        </w:rPr>
-        <w:t xml:space="preserve">: 1200px) { </w:t>
+        <w:t xml:space="preserve"> (min-width: 1200px) { </w:t>
       </w:r>
       <w:r>
         <w:rPr>
@@ -859,6 +839,53 @@
       </w:r>
     </w:p>
     <w:p/>
+    <w:p/>
+    <w:p/>
+    <w:p/>
+    <w:p>
+      <w:r>
+        <w:rPr>
+          <w:rFonts w:cs="Arial"/>
+          <w:rtl/>
+        </w:rPr>
+        <w:lastRenderedPageBreak/>
+        <w:drawing>
+          <wp:inline distT="0" distB="0" distL="0" distR="0" wp14:anchorId="053C47F9" wp14:editId="5F38FAD2">
+            <wp:extent cx="5760720" cy="3505200"/>
+            <wp:effectExtent l="0" t="0" r="0" b="0"/>
+            <wp:docPr id="3" name="Image 3" descr="Une image contenant texte, capture d’écran, Police&#10;&#10;Description générée automatiquement"/>
+            <wp:cNvGraphicFramePr>
+              <a:graphicFrameLocks xmlns:a="http://schemas.openxmlformats.org/drawingml/2006/main" noChangeAspect="1"/>
+            </wp:cNvGraphicFramePr>
+            <a:graphic xmlns:a="http://schemas.openxmlformats.org/drawingml/2006/main">
+              <a:graphicData uri="http://schemas.openxmlformats.org/drawingml/2006/picture">
+                <pic:pic xmlns:pic="http://schemas.openxmlformats.org/drawingml/2006/picture">
+                  <pic:nvPicPr>
+                    <pic:cNvPr id="3" name="Image 3" descr="Une image contenant texte, capture d’écran, Police&#10;&#10;Description générée automatiquement"/>
+                    <pic:cNvPicPr/>
+                  </pic:nvPicPr>
+                  <pic:blipFill>
+                    <a:blip r:embed="rId6"/>
+                    <a:stretch>
+                      <a:fillRect/>
+                    </a:stretch>
+                  </pic:blipFill>
+                  <pic:spPr>
+                    <a:xfrm>
+                      <a:off x="0" y="0"/>
+                      <a:ext cx="5760720" cy="3505200"/>
+                    </a:xfrm>
+                    <a:prstGeom prst="rect">
+                      <a:avLst/>
+                    </a:prstGeom>
+                  </pic:spPr>
+                </pic:pic>
+              </a:graphicData>
+            </a:graphic>
+          </wp:inline>
+        </w:drawing>
+      </w:r>
+    </w:p>
     <w:sectPr>
       <w:pgSz w:w="11906" w:h="16838"/>
       <w:pgMar w:top="1417" w:right="1417" w:bottom="1417" w:left="1417" w:header="708" w:footer="708" w:gutter="0"/>
@@ -1043,7 +1070,7 @@
     <w:lsdException w:name="Table Web 2" w:semiHidden="1" w:unhideWhenUsed="1"/>
     <w:lsdException w:name="Table Web 3" w:semiHidden="1" w:unhideWhenUsed="1"/>
     <w:lsdException w:name="Balloon Text" w:semiHidden="1" w:unhideWhenUsed="1"/>
-    <w:lsdException w:name="Table Grid" w:semiHidden="1" w:uiPriority="59" w:unhideWhenUsed="1"/>
+    <w:lsdException w:name="Table Grid" w:uiPriority="59"/>
     <w:lsdException w:name="Table Theme" w:semiHidden="1" w:unhideWhenUsed="1"/>
     <w:lsdException w:name="Placeholder Text" w:semiHidden="1"/>
     <w:lsdException w:name="No Spacing" w:uiPriority="1" w:qFormat="1"/>

</xml_diff>